<commit_message>
edit tables for traits
</commit_message>
<xml_diff>
--- a/Tables/Tables.docx
+++ b/Tables/Tables.docx
@@ -620,18 +620,7 @@
           <w:sz w:val="24"/>
           <w:szCs w:val="24"/>
         </w:rPr>
-        <w:t xml:space="preserve"> Effects of temperature and light variability on </w:t>
-      </w:r>
-      <w:r>
-        <w:rPr>
-          <w:rFonts w:ascii="Times New Roman" w:hAnsi="Times New Roman" w:cs="Times New Roman"/>
-          <w:i w:val="0"/>
-          <w:iCs w:val="0"/>
-          <w:color w:val="auto"/>
-          <w:sz w:val="24"/>
-          <w:szCs w:val="24"/>
-        </w:rPr>
-        <w:t>δ</w:t>
+        <w:t xml:space="preserve"> Effects of temperature and light variability on δ</w:t>
       </w:r>
       <w:r>
         <w:rPr>
@@ -654,18 +643,7 @@
           <w:sz w:val="24"/>
           <w:szCs w:val="24"/>
         </w:rPr>
-        <w:t>C</w:t>
-      </w:r>
-      <w:r>
-        <w:rPr>
-          <w:rFonts w:ascii="Times New Roman" w:hAnsi="Times New Roman" w:cs="Times New Roman"/>
-          <w:i w:val="0"/>
-          <w:iCs w:val="0"/>
-          <w:color w:val="auto"/>
-          <w:sz w:val="24"/>
-          <w:szCs w:val="24"/>
-        </w:rPr>
-        <w:t xml:space="preserve">, </w:t>
+        <w:t xml:space="preserve">C, </w:t>
       </w:r>
       <w:proofErr w:type="spellStart"/>
       <w:r>
@@ -1877,6 +1855,2571 @@
             <w:pPr>
               <w:rPr>
                 <w:rFonts w:ascii="Times New Roman" w:hAnsi="Times New Roman" w:cs="Times New Roman"/>
+              </w:rPr>
+            </w:pPr>
+            <w:r>
+              <w:rPr>
+                <w:rFonts w:ascii="Times New Roman" w:hAnsi="Times New Roman" w:cs="Times New Roman"/>
+                <w:color w:val="000000"/>
+              </w:rPr>
+              <w:t>* Significance determined using …</w:t>
+            </w:r>
+          </w:p>
+        </w:tc>
+      </w:tr>
+    </w:tbl>
+    <w:p>
+      <w:pPr>
+        <w:rPr>
+          <w:rFonts w:ascii="Times New Roman" w:hAnsi="Times New Roman" w:cs="Times New Roman"/>
+        </w:rPr>
+      </w:pPr>
+    </w:p>
+    <w:p>
+      <w:pPr>
+        <w:pStyle w:val="Caption"/>
+        <w:keepNext/>
+        <w:rPr>
+          <w:rFonts w:ascii="Times New Roman" w:hAnsi="Times New Roman" w:cs="Times New Roman"/>
+          <w:i w:val="0"/>
+          <w:iCs w:val="0"/>
+          <w:color w:val="auto"/>
+          <w:sz w:val="24"/>
+          <w:szCs w:val="24"/>
+        </w:rPr>
+      </w:pPr>
+      <w:r>
+        <w:rPr>
+          <w:rFonts w:ascii="Times New Roman" w:hAnsi="Times New Roman" w:cs="Times New Roman"/>
+          <w:b/>
+          <w:bCs/>
+          <w:i w:val="0"/>
+          <w:iCs w:val="0"/>
+          <w:color w:val="auto"/>
+          <w:sz w:val="24"/>
+          <w:szCs w:val="24"/>
+        </w:rPr>
+        <w:t>Table #</w:t>
+      </w:r>
+      <w:r>
+        <w:rPr>
+          <w:rFonts w:ascii="Times New Roman" w:hAnsi="Times New Roman" w:cs="Times New Roman"/>
+          <w:i w:val="0"/>
+          <w:iCs w:val="0"/>
+          <w:color w:val="auto"/>
+          <w:sz w:val="24"/>
+          <w:szCs w:val="24"/>
+        </w:rPr>
+        <w:t xml:space="preserve"> Effects of temperature and light variability on leaf gas exchange *</w:t>
+      </w:r>
+    </w:p>
+    <w:tbl>
+      <w:tblPr>
+        <w:tblStyle w:val="TableGrid"/>
+        <w:tblW w:w="11512" w:type="dxa"/>
+        <w:tblInd w:w="-1077" w:type="dxa"/>
+        <w:tblLook w:val="04A0" w:firstRow="1" w:lastRow="0" w:firstColumn="1" w:lastColumn="0" w:noHBand="0" w:noVBand="1"/>
+      </w:tblPr>
+      <w:tblGrid>
+        <w:gridCol w:w="1771"/>
+        <w:gridCol w:w="478"/>
+        <w:gridCol w:w="934"/>
+        <w:gridCol w:w="1356"/>
+        <w:gridCol w:w="711"/>
+        <w:gridCol w:w="716"/>
+        <w:gridCol w:w="821"/>
+        <w:gridCol w:w="1238"/>
+        <w:gridCol w:w="711"/>
+        <w:gridCol w:w="785"/>
+        <w:gridCol w:w="1041"/>
+        <w:gridCol w:w="950"/>
+      </w:tblGrid>
+      <w:tr>
+        <w:tc>
+          <w:tcPr>
+            <w:tcW w:w="1771" w:type="dxa"/>
+          </w:tcPr>
+          <w:p>
+            <w:pPr>
+              <w:rPr>
+                <w:rFonts w:ascii="Times New Roman" w:hAnsi="Times New Roman" w:cs="Times New Roman"/>
+              </w:rPr>
+            </w:pPr>
+          </w:p>
+        </w:tc>
+        <w:tc>
+          <w:tcPr>
+            <w:tcW w:w="478" w:type="dxa"/>
+          </w:tcPr>
+          <w:p>
+            <w:pPr>
+              <w:rPr>
+                <w:rFonts w:ascii="Times New Roman" w:hAnsi="Times New Roman" w:cs="Times New Roman"/>
+              </w:rPr>
+            </w:pPr>
+          </w:p>
+        </w:tc>
+        <w:tc>
+          <w:tcPr>
+            <w:tcW w:w="2290" w:type="dxa"/>
+            <w:gridSpan w:val="2"/>
+          </w:tcPr>
+          <w:p>
+            <w:pPr>
+              <w:jc w:val="center"/>
+              <w:rPr>
+                <w:rFonts w:ascii="Times New Roman" w:hAnsi="Times New Roman" w:cs="Times New Roman"/>
+                <w:b/>
+                <w:bCs/>
+              </w:rPr>
+            </w:pPr>
+            <w:proofErr w:type="spellStart"/>
+            <w:r>
+              <w:rPr>
+                <w:rFonts w:ascii="Times New Roman" w:hAnsi="Times New Roman" w:cs="Times New Roman"/>
+                <w:b/>
+                <w:bCs/>
+              </w:rPr>
+              <w:t>V</w:t>
+            </w:r>
+            <w:r>
+              <w:rPr>
+                <w:rFonts w:ascii="Times New Roman" w:hAnsi="Times New Roman" w:cs="Times New Roman"/>
+                <w:b/>
+                <w:bCs/>
+                <w:vertAlign w:val="subscript"/>
+              </w:rPr>
+              <w:t>cmax</w:t>
+            </w:r>
+            <w:proofErr w:type="spellEnd"/>
+          </w:p>
+        </w:tc>
+        <w:tc>
+          <w:tcPr>
+            <w:tcW w:w="1427" w:type="dxa"/>
+            <w:gridSpan w:val="2"/>
+          </w:tcPr>
+          <w:p>
+            <w:pPr>
+              <w:jc w:val="center"/>
+              <w:rPr>
+                <w:rFonts w:ascii="Times New Roman" w:hAnsi="Times New Roman" w:cs="Times New Roman"/>
+                <w:b/>
+                <w:bCs/>
+                <w:vertAlign w:val="subscript"/>
+              </w:rPr>
+            </w:pPr>
+            <w:proofErr w:type="spellStart"/>
+            <w:r>
+              <w:rPr>
+                <w:rFonts w:ascii="Times New Roman" w:hAnsi="Times New Roman" w:cs="Times New Roman"/>
+                <w:b/>
+                <w:bCs/>
+              </w:rPr>
+              <w:t>J</w:t>
+            </w:r>
+            <w:r>
+              <w:rPr>
+                <w:rFonts w:ascii="Times New Roman" w:hAnsi="Times New Roman" w:cs="Times New Roman"/>
+                <w:b/>
+                <w:bCs/>
+                <w:vertAlign w:val="subscript"/>
+              </w:rPr>
+              <w:t>max</w:t>
+            </w:r>
+            <w:proofErr w:type="spellEnd"/>
+          </w:p>
+        </w:tc>
+        <w:tc>
+          <w:tcPr>
+            <w:tcW w:w="2059" w:type="dxa"/>
+            <w:gridSpan w:val="2"/>
+          </w:tcPr>
+          <w:p>
+            <w:pPr>
+              <w:jc w:val="center"/>
+              <w:rPr>
+                <w:rFonts w:ascii="Times New Roman" w:hAnsi="Times New Roman" w:cs="Times New Roman"/>
+                <w:b/>
+                <w:bCs/>
+                <w:vertAlign w:val="subscript"/>
+              </w:rPr>
+            </w:pPr>
+            <w:r>
+              <w:rPr>
+                <w:rFonts w:ascii="Times New Roman" w:hAnsi="Times New Roman" w:cs="Times New Roman"/>
+                <w:b/>
+                <w:bCs/>
+              </w:rPr>
+              <w:t>A</w:t>
+            </w:r>
+            <w:r>
+              <w:rPr>
+                <w:rFonts w:ascii="Times New Roman" w:hAnsi="Times New Roman" w:cs="Times New Roman"/>
+                <w:b/>
+                <w:bCs/>
+                <w:vertAlign w:val="subscript"/>
+              </w:rPr>
+              <w:t>net</w:t>
+            </w:r>
+          </w:p>
+        </w:tc>
+        <w:tc>
+          <w:tcPr>
+            <w:tcW w:w="1496" w:type="dxa"/>
+            <w:gridSpan w:val="2"/>
+          </w:tcPr>
+          <w:p>
+            <w:pPr>
+              <w:jc w:val="center"/>
+              <w:rPr>
+                <w:rFonts w:ascii="Times New Roman" w:hAnsi="Times New Roman" w:cs="Times New Roman"/>
+                <w:b/>
+                <w:bCs/>
+              </w:rPr>
+            </w:pPr>
+            <w:proofErr w:type="spellStart"/>
+            <w:r>
+              <w:rPr>
+                <w:rFonts w:ascii="Times New Roman" w:hAnsi="Times New Roman" w:cs="Times New Roman"/>
+                <w:b/>
+                <w:bCs/>
+              </w:rPr>
+              <w:t>g</w:t>
+            </w:r>
+            <w:r>
+              <w:rPr>
+                <w:rFonts w:ascii="Times New Roman" w:hAnsi="Times New Roman" w:cs="Times New Roman"/>
+                <w:b/>
+                <w:bCs/>
+                <w:vertAlign w:val="subscript"/>
+              </w:rPr>
+              <w:t>sw</w:t>
+            </w:r>
+            <w:proofErr w:type="spellEnd"/>
+          </w:p>
+        </w:tc>
+        <w:tc>
+          <w:tcPr>
+            <w:tcW w:w="1991" w:type="dxa"/>
+            <w:gridSpan w:val="2"/>
+          </w:tcPr>
+          <w:p>
+            <w:pPr>
+              <w:jc w:val="center"/>
+              <w:rPr>
+                <w:rFonts w:ascii="Times New Roman" w:hAnsi="Times New Roman" w:cs="Times New Roman"/>
+                <w:b/>
+                <w:bCs/>
+              </w:rPr>
+            </w:pPr>
+            <w:r>
+              <w:rPr>
+                <w:rFonts w:ascii="Times New Roman" w:hAnsi="Times New Roman" w:cs="Times New Roman"/>
+                <w:b/>
+                <w:bCs/>
+              </w:rPr>
+              <w:t>R</w:t>
+            </w:r>
+            <w:r>
+              <w:rPr>
+                <w:rFonts w:ascii="Times New Roman" w:hAnsi="Times New Roman" w:cs="Times New Roman"/>
+                <w:b/>
+                <w:bCs/>
+                <w:vertAlign w:val="subscript"/>
+              </w:rPr>
+              <w:t>d</w:t>
+            </w:r>
+          </w:p>
+        </w:tc>
+      </w:tr>
+      <w:tr>
+        <w:tc>
+          <w:tcPr>
+            <w:tcW w:w="1771" w:type="dxa"/>
+          </w:tcPr>
+          <w:p>
+            <w:pPr>
+              <w:rPr>
+                <w:rFonts w:ascii="Times New Roman" w:hAnsi="Times New Roman" w:cs="Times New Roman"/>
+              </w:rPr>
+            </w:pPr>
+          </w:p>
+        </w:tc>
+        <w:tc>
+          <w:tcPr>
+            <w:tcW w:w="478" w:type="dxa"/>
+          </w:tcPr>
+          <w:p>
+            <w:pPr>
+              <w:rPr>
+                <w:rFonts w:ascii="Times New Roman" w:hAnsi="Times New Roman" w:cs="Times New Roman"/>
+              </w:rPr>
+            </w:pPr>
+            <w:proofErr w:type="spellStart"/>
+            <w:r>
+              <w:rPr>
+                <w:rFonts w:ascii="Times New Roman" w:hAnsi="Times New Roman" w:cs="Times New Roman"/>
+              </w:rPr>
+              <w:t>df</w:t>
+            </w:r>
+            <w:proofErr w:type="spellEnd"/>
+          </w:p>
+        </w:tc>
+        <w:tc>
+          <w:tcPr>
+            <w:tcW w:w="934" w:type="dxa"/>
+          </w:tcPr>
+          <w:p>
+            <w:pPr>
+              <w:jc w:val="center"/>
+              <w:rPr>
+                <w:rFonts w:ascii="Times New Roman" w:hAnsi="Times New Roman" w:cs="Times New Roman"/>
+              </w:rPr>
+            </w:pPr>
+            <w:r>
+              <w:rPr>
+                <w:rFonts w:ascii="Times New Roman" w:hAnsi="Times New Roman" w:cs="Times New Roman"/>
+                <w:i/>
+                <w:iCs/>
+              </w:rPr>
+              <w:t>Χ</w:t>
+            </w:r>
+            <w:r>
+              <w:rPr>
+                <w:rFonts w:ascii="Times New Roman" w:hAnsi="Times New Roman" w:cs="Times New Roman"/>
+                <w:i/>
+                <w:iCs/>
+                <w:vertAlign w:val="superscript"/>
+              </w:rPr>
+              <w:t>2</w:t>
+            </w:r>
+          </w:p>
+        </w:tc>
+        <w:tc>
+          <w:tcPr>
+            <w:tcW w:w="1356" w:type="dxa"/>
+          </w:tcPr>
+          <w:p>
+            <w:pPr>
+              <w:jc w:val="center"/>
+              <w:rPr>
+                <w:rFonts w:ascii="Times New Roman" w:hAnsi="Times New Roman" w:cs="Times New Roman"/>
+              </w:rPr>
+            </w:pPr>
+            <w:r>
+              <w:rPr>
+                <w:rFonts w:ascii="Times New Roman" w:hAnsi="Times New Roman" w:cs="Times New Roman"/>
+                <w:i/>
+                <w:iCs/>
+              </w:rPr>
+              <w:t>p</w:t>
+            </w:r>
+          </w:p>
+        </w:tc>
+        <w:tc>
+          <w:tcPr>
+            <w:tcW w:w="711" w:type="dxa"/>
+          </w:tcPr>
+          <w:p>
+            <w:pPr>
+              <w:jc w:val="center"/>
+              <w:rPr>
+                <w:rFonts w:ascii="Times New Roman" w:hAnsi="Times New Roman" w:cs="Times New Roman"/>
+              </w:rPr>
+            </w:pPr>
+            <w:r>
+              <w:rPr>
+                <w:rFonts w:ascii="Times New Roman" w:hAnsi="Times New Roman" w:cs="Times New Roman"/>
+                <w:i/>
+                <w:iCs/>
+              </w:rPr>
+              <w:t>Χ</w:t>
+            </w:r>
+            <w:r>
+              <w:rPr>
+                <w:rFonts w:ascii="Times New Roman" w:hAnsi="Times New Roman" w:cs="Times New Roman"/>
+                <w:i/>
+                <w:iCs/>
+                <w:vertAlign w:val="superscript"/>
+              </w:rPr>
+              <w:t>2</w:t>
+            </w:r>
+          </w:p>
+        </w:tc>
+        <w:tc>
+          <w:tcPr>
+            <w:tcW w:w="716" w:type="dxa"/>
+          </w:tcPr>
+          <w:p>
+            <w:pPr>
+              <w:jc w:val="center"/>
+              <w:rPr>
+                <w:rFonts w:ascii="Times New Roman" w:hAnsi="Times New Roman" w:cs="Times New Roman"/>
+              </w:rPr>
+            </w:pPr>
+            <w:r>
+              <w:rPr>
+                <w:rFonts w:ascii="Times New Roman" w:hAnsi="Times New Roman" w:cs="Times New Roman"/>
+                <w:i/>
+                <w:iCs/>
+              </w:rPr>
+              <w:t>p</w:t>
+            </w:r>
+          </w:p>
+        </w:tc>
+        <w:tc>
+          <w:tcPr>
+            <w:tcW w:w="821" w:type="dxa"/>
+          </w:tcPr>
+          <w:p>
+            <w:pPr>
+              <w:jc w:val="center"/>
+              <w:rPr>
+                <w:rFonts w:ascii="Times New Roman" w:hAnsi="Times New Roman" w:cs="Times New Roman"/>
+              </w:rPr>
+            </w:pPr>
+            <w:r>
+              <w:rPr>
+                <w:rFonts w:ascii="Times New Roman" w:hAnsi="Times New Roman" w:cs="Times New Roman"/>
+                <w:i/>
+                <w:iCs/>
+              </w:rPr>
+              <w:t>Χ</w:t>
+            </w:r>
+            <w:r>
+              <w:rPr>
+                <w:rFonts w:ascii="Times New Roman" w:hAnsi="Times New Roman" w:cs="Times New Roman"/>
+                <w:i/>
+                <w:iCs/>
+                <w:vertAlign w:val="superscript"/>
+              </w:rPr>
+              <w:t>2</w:t>
+            </w:r>
+          </w:p>
+        </w:tc>
+        <w:tc>
+          <w:tcPr>
+            <w:tcW w:w="1238" w:type="dxa"/>
+          </w:tcPr>
+          <w:p>
+            <w:pPr>
+              <w:jc w:val="center"/>
+              <w:rPr>
+                <w:rFonts w:ascii="Times New Roman" w:hAnsi="Times New Roman" w:cs="Times New Roman"/>
+              </w:rPr>
+            </w:pPr>
+            <w:r>
+              <w:rPr>
+                <w:rFonts w:ascii="Times New Roman" w:hAnsi="Times New Roman" w:cs="Times New Roman"/>
+                <w:i/>
+                <w:iCs/>
+              </w:rPr>
+              <w:t>p</w:t>
+            </w:r>
+          </w:p>
+        </w:tc>
+        <w:tc>
+          <w:tcPr>
+            <w:tcW w:w="711" w:type="dxa"/>
+          </w:tcPr>
+          <w:p>
+            <w:pPr>
+              <w:jc w:val="center"/>
+              <w:rPr>
+                <w:rFonts w:ascii="Times New Roman" w:hAnsi="Times New Roman" w:cs="Times New Roman"/>
+              </w:rPr>
+            </w:pPr>
+            <w:r>
+              <w:rPr>
+                <w:rFonts w:ascii="Times New Roman" w:hAnsi="Times New Roman" w:cs="Times New Roman"/>
+                <w:i/>
+                <w:iCs/>
+              </w:rPr>
+              <w:t>Χ</w:t>
+            </w:r>
+            <w:r>
+              <w:rPr>
+                <w:rFonts w:ascii="Times New Roman" w:hAnsi="Times New Roman" w:cs="Times New Roman"/>
+                <w:i/>
+                <w:iCs/>
+                <w:vertAlign w:val="superscript"/>
+              </w:rPr>
+              <w:t>2</w:t>
+            </w:r>
+          </w:p>
+        </w:tc>
+        <w:tc>
+          <w:tcPr>
+            <w:tcW w:w="785" w:type="dxa"/>
+          </w:tcPr>
+          <w:p>
+            <w:pPr>
+              <w:jc w:val="center"/>
+              <w:rPr>
+                <w:rFonts w:ascii="Times New Roman" w:hAnsi="Times New Roman" w:cs="Times New Roman"/>
+              </w:rPr>
+            </w:pPr>
+            <w:r>
+              <w:rPr>
+                <w:rFonts w:ascii="Times New Roman" w:hAnsi="Times New Roman" w:cs="Times New Roman"/>
+                <w:i/>
+                <w:iCs/>
+              </w:rPr>
+              <w:t>p</w:t>
+            </w:r>
+          </w:p>
+        </w:tc>
+        <w:tc>
+          <w:tcPr>
+            <w:tcW w:w="1041" w:type="dxa"/>
+          </w:tcPr>
+          <w:p>
+            <w:pPr>
+              <w:jc w:val="center"/>
+              <w:rPr>
+                <w:rFonts w:ascii="Times New Roman" w:hAnsi="Times New Roman" w:cs="Times New Roman"/>
+                <w:i/>
+                <w:iCs/>
+              </w:rPr>
+            </w:pPr>
+            <w:r>
+              <w:rPr>
+                <w:rFonts w:ascii="Times New Roman" w:hAnsi="Times New Roman" w:cs="Times New Roman"/>
+                <w:i/>
+                <w:iCs/>
+              </w:rPr>
+              <w:t>Χ</w:t>
+            </w:r>
+            <w:r>
+              <w:rPr>
+                <w:rFonts w:ascii="Times New Roman" w:hAnsi="Times New Roman" w:cs="Times New Roman"/>
+                <w:i/>
+                <w:iCs/>
+                <w:vertAlign w:val="superscript"/>
+              </w:rPr>
+              <w:t>2</w:t>
+            </w:r>
+          </w:p>
+        </w:tc>
+        <w:tc>
+          <w:tcPr>
+            <w:tcW w:w="950" w:type="dxa"/>
+          </w:tcPr>
+          <w:p>
+            <w:pPr>
+              <w:jc w:val="center"/>
+              <w:rPr>
+                <w:rFonts w:ascii="Times New Roman" w:hAnsi="Times New Roman" w:cs="Times New Roman"/>
+                <w:i/>
+                <w:iCs/>
+              </w:rPr>
+            </w:pPr>
+            <w:r>
+              <w:rPr>
+                <w:rFonts w:ascii="Times New Roman" w:hAnsi="Times New Roman" w:cs="Times New Roman"/>
+                <w:i/>
+                <w:iCs/>
+              </w:rPr>
+              <w:t>p</w:t>
+            </w:r>
+          </w:p>
+        </w:tc>
+      </w:tr>
+      <w:tr>
+        <w:tc>
+          <w:tcPr>
+            <w:tcW w:w="1771" w:type="dxa"/>
+            <w:vAlign w:val="bottom"/>
+          </w:tcPr>
+          <w:p>
+            <w:pPr>
+              <w:rPr>
+                <w:rFonts w:ascii="Times New Roman" w:hAnsi="Times New Roman" w:cs="Times New Roman"/>
+              </w:rPr>
+            </w:pPr>
+            <w:r>
+              <w:rPr>
+                <w:rFonts w:ascii="Times New Roman" w:hAnsi="Times New Roman" w:cs="Times New Roman"/>
+                <w:color w:val="000000"/>
+              </w:rPr>
+              <w:t>TV</w:t>
+            </w:r>
+          </w:p>
+        </w:tc>
+        <w:tc>
+          <w:tcPr>
+            <w:tcW w:w="478" w:type="dxa"/>
+            <w:vAlign w:val="bottom"/>
+          </w:tcPr>
+          <w:p>
+            <w:pPr>
+              <w:jc w:val="center"/>
+              <w:rPr>
+                <w:rFonts w:ascii="Times New Roman" w:hAnsi="Times New Roman" w:cs="Times New Roman"/>
+              </w:rPr>
+            </w:pPr>
+            <w:r>
+              <w:rPr>
+                <w:rFonts w:ascii="Times New Roman" w:hAnsi="Times New Roman" w:cs="Times New Roman"/>
+                <w:color w:val="000000"/>
+              </w:rPr>
+              <w:t>1</w:t>
+            </w:r>
+          </w:p>
+        </w:tc>
+        <w:tc>
+          <w:tcPr>
+            <w:tcW w:w="934" w:type="dxa"/>
+            <w:vAlign w:val="bottom"/>
+          </w:tcPr>
+          <w:p>
+            <w:pPr>
+              <w:jc w:val="center"/>
+              <w:rPr>
+                <w:rFonts w:ascii="Times New Roman" w:hAnsi="Times New Roman" w:cs="Times New Roman"/>
+              </w:rPr>
+            </w:pPr>
+            <w:r>
+              <w:rPr>
+                <w:rFonts w:ascii="Times New Roman" w:hAnsi="Times New Roman" w:cs="Times New Roman"/>
+                <w:color w:val="000000"/>
+                <w:sz w:val="22"/>
+                <w:szCs w:val="22"/>
+              </w:rPr>
+              <w:t>0.014</w:t>
+            </w:r>
+          </w:p>
+        </w:tc>
+        <w:tc>
+          <w:tcPr>
+            <w:tcW w:w="1356" w:type="dxa"/>
+            <w:vAlign w:val="bottom"/>
+          </w:tcPr>
+          <w:p>
+            <w:pPr>
+              <w:jc w:val="center"/>
+              <w:rPr>
+                <w:rFonts w:ascii="Times New Roman" w:hAnsi="Times New Roman" w:cs="Times New Roman"/>
+              </w:rPr>
+            </w:pPr>
+            <w:r>
+              <w:rPr>
+                <w:rFonts w:ascii="Times New Roman" w:hAnsi="Times New Roman" w:cs="Times New Roman"/>
+                <w:color w:val="000000"/>
+                <w:sz w:val="22"/>
+                <w:szCs w:val="22"/>
+              </w:rPr>
+              <w:t>0.905</w:t>
+            </w:r>
+          </w:p>
+        </w:tc>
+        <w:tc>
+          <w:tcPr>
+            <w:tcW w:w="711" w:type="dxa"/>
+            <w:vAlign w:val="bottom"/>
+          </w:tcPr>
+          <w:p>
+            <w:pPr>
+              <w:jc w:val="center"/>
+              <w:rPr>
+                <w:rFonts w:ascii="Times New Roman" w:hAnsi="Times New Roman" w:cs="Times New Roman"/>
+              </w:rPr>
+            </w:pPr>
+            <w:r>
+              <w:rPr>
+                <w:rFonts w:ascii="Times New Roman" w:hAnsi="Times New Roman" w:cs="Times New Roman"/>
+                <w:color w:val="000000"/>
+                <w:sz w:val="22"/>
+                <w:szCs w:val="22"/>
+              </w:rPr>
+              <w:t>0.015</w:t>
+            </w:r>
+          </w:p>
+        </w:tc>
+        <w:tc>
+          <w:tcPr>
+            <w:tcW w:w="716" w:type="dxa"/>
+            <w:vAlign w:val="bottom"/>
+          </w:tcPr>
+          <w:p>
+            <w:pPr>
+              <w:jc w:val="center"/>
+              <w:rPr>
+                <w:rFonts w:ascii="Times New Roman" w:hAnsi="Times New Roman" w:cs="Times New Roman"/>
+              </w:rPr>
+            </w:pPr>
+            <w:r>
+              <w:rPr>
+                <w:rFonts w:ascii="Times New Roman" w:hAnsi="Times New Roman" w:cs="Times New Roman"/>
+                <w:color w:val="000000"/>
+                <w:sz w:val="22"/>
+                <w:szCs w:val="22"/>
+              </w:rPr>
+              <w:t>0.901</w:t>
+            </w:r>
+          </w:p>
+        </w:tc>
+        <w:tc>
+          <w:tcPr>
+            <w:tcW w:w="821" w:type="dxa"/>
+            <w:vAlign w:val="bottom"/>
+          </w:tcPr>
+          <w:p>
+            <w:pPr>
+              <w:jc w:val="center"/>
+              <w:rPr>
+                <w:rFonts w:ascii="Times New Roman" w:hAnsi="Times New Roman" w:cs="Times New Roman"/>
+              </w:rPr>
+            </w:pPr>
+            <w:r>
+              <w:rPr>
+                <w:rFonts w:ascii="Times New Roman" w:hAnsi="Times New Roman" w:cs="Times New Roman"/>
+                <w:color w:val="000000"/>
+                <w:sz w:val="22"/>
+                <w:szCs w:val="22"/>
+              </w:rPr>
+              <w:t>0.254</w:t>
+            </w:r>
+          </w:p>
+        </w:tc>
+        <w:tc>
+          <w:tcPr>
+            <w:tcW w:w="1238" w:type="dxa"/>
+            <w:vAlign w:val="bottom"/>
+          </w:tcPr>
+          <w:p>
+            <w:pPr>
+              <w:jc w:val="center"/>
+              <w:rPr>
+                <w:rFonts w:ascii="Times New Roman" w:hAnsi="Times New Roman" w:cs="Times New Roman"/>
+              </w:rPr>
+            </w:pPr>
+            <w:r>
+              <w:rPr>
+                <w:rFonts w:ascii="Times New Roman" w:hAnsi="Times New Roman" w:cs="Times New Roman"/>
+                <w:color w:val="000000"/>
+                <w:sz w:val="22"/>
+                <w:szCs w:val="22"/>
+              </w:rPr>
+              <w:t>0.614</w:t>
+            </w:r>
+          </w:p>
+        </w:tc>
+        <w:tc>
+          <w:tcPr>
+            <w:tcW w:w="711" w:type="dxa"/>
+            <w:vAlign w:val="bottom"/>
+          </w:tcPr>
+          <w:p>
+            <w:pPr>
+              <w:jc w:val="center"/>
+              <w:rPr>
+                <w:rFonts w:ascii="Times New Roman" w:hAnsi="Times New Roman" w:cs="Times New Roman"/>
+              </w:rPr>
+            </w:pPr>
+            <w:r>
+              <w:rPr>
+                <w:rFonts w:ascii="Times New Roman" w:hAnsi="Times New Roman" w:cs="Times New Roman"/>
+                <w:color w:val="000000"/>
+                <w:sz w:val="22"/>
+                <w:szCs w:val="22"/>
+              </w:rPr>
+              <w:t>2.541</w:t>
+            </w:r>
+          </w:p>
+        </w:tc>
+        <w:tc>
+          <w:tcPr>
+            <w:tcW w:w="785" w:type="dxa"/>
+            <w:vAlign w:val="bottom"/>
+          </w:tcPr>
+          <w:p>
+            <w:pPr>
+              <w:jc w:val="center"/>
+              <w:rPr>
+                <w:rFonts w:ascii="Times New Roman" w:hAnsi="Times New Roman" w:cs="Times New Roman"/>
+              </w:rPr>
+            </w:pPr>
+            <w:r>
+              <w:rPr>
+                <w:rFonts w:ascii="Times New Roman" w:hAnsi="Times New Roman" w:cs="Times New Roman"/>
+                <w:color w:val="000000"/>
+                <w:sz w:val="22"/>
+                <w:szCs w:val="22"/>
+              </w:rPr>
+              <w:t>0.111</w:t>
+            </w:r>
+          </w:p>
+        </w:tc>
+        <w:tc>
+          <w:tcPr>
+            <w:tcW w:w="1041" w:type="dxa"/>
+            <w:vAlign w:val="bottom"/>
+          </w:tcPr>
+          <w:p>
+            <w:pPr>
+              <w:jc w:val="center"/>
+              <w:rPr>
+                <w:rFonts w:ascii="Times New Roman" w:hAnsi="Times New Roman" w:cs="Times New Roman"/>
+              </w:rPr>
+            </w:pPr>
+            <w:r>
+              <w:rPr>
+                <w:rFonts w:ascii="Times New Roman" w:hAnsi="Times New Roman" w:cs="Times New Roman"/>
+                <w:color w:val="000000"/>
+                <w:sz w:val="22"/>
+                <w:szCs w:val="22"/>
+              </w:rPr>
+              <w:t>0.022</w:t>
+            </w:r>
+          </w:p>
+        </w:tc>
+        <w:tc>
+          <w:tcPr>
+            <w:tcW w:w="950" w:type="dxa"/>
+            <w:vAlign w:val="bottom"/>
+          </w:tcPr>
+          <w:p>
+            <w:pPr>
+              <w:jc w:val="center"/>
+              <w:rPr>
+                <w:rFonts w:ascii="Times New Roman" w:hAnsi="Times New Roman" w:cs="Times New Roman"/>
+              </w:rPr>
+            </w:pPr>
+            <w:r>
+              <w:rPr>
+                <w:rFonts w:ascii="Times New Roman" w:hAnsi="Times New Roman" w:cs="Times New Roman"/>
+                <w:color w:val="000000"/>
+                <w:sz w:val="22"/>
+                <w:szCs w:val="22"/>
+              </w:rPr>
+              <w:t>0.883</w:t>
+            </w:r>
+          </w:p>
+        </w:tc>
+      </w:tr>
+      <w:tr>
+        <w:tc>
+          <w:tcPr>
+            <w:tcW w:w="1771" w:type="dxa"/>
+            <w:vAlign w:val="bottom"/>
+          </w:tcPr>
+          <w:p>
+            <w:pPr>
+              <w:rPr>
+                <w:rFonts w:ascii="Times New Roman" w:hAnsi="Times New Roman" w:cs="Times New Roman"/>
+              </w:rPr>
+            </w:pPr>
+            <w:r>
+              <w:rPr>
+                <w:rFonts w:ascii="Times New Roman" w:hAnsi="Times New Roman" w:cs="Times New Roman"/>
+                <w:color w:val="000000"/>
+              </w:rPr>
+              <w:t>LV</w:t>
+            </w:r>
+          </w:p>
+        </w:tc>
+        <w:tc>
+          <w:tcPr>
+            <w:tcW w:w="478" w:type="dxa"/>
+            <w:vAlign w:val="bottom"/>
+          </w:tcPr>
+          <w:p>
+            <w:pPr>
+              <w:jc w:val="center"/>
+              <w:rPr>
+                <w:rFonts w:ascii="Times New Roman" w:hAnsi="Times New Roman" w:cs="Times New Roman"/>
+              </w:rPr>
+            </w:pPr>
+            <w:r>
+              <w:rPr>
+                <w:rFonts w:ascii="Times New Roman" w:hAnsi="Times New Roman" w:cs="Times New Roman"/>
+                <w:color w:val="000000"/>
+              </w:rPr>
+              <w:t>1</w:t>
+            </w:r>
+          </w:p>
+        </w:tc>
+        <w:tc>
+          <w:tcPr>
+            <w:tcW w:w="934" w:type="dxa"/>
+            <w:vAlign w:val="bottom"/>
+          </w:tcPr>
+          <w:p>
+            <w:pPr>
+              <w:jc w:val="center"/>
+              <w:rPr>
+                <w:rFonts w:ascii="Times New Roman" w:hAnsi="Times New Roman" w:cs="Times New Roman"/>
+              </w:rPr>
+            </w:pPr>
+            <w:r>
+              <w:rPr>
+                <w:rFonts w:ascii="Times New Roman" w:hAnsi="Times New Roman" w:cs="Times New Roman"/>
+                <w:color w:val="000000"/>
+                <w:sz w:val="22"/>
+                <w:szCs w:val="22"/>
+              </w:rPr>
+              <w:t>0.001</w:t>
+            </w:r>
+          </w:p>
+        </w:tc>
+        <w:tc>
+          <w:tcPr>
+            <w:tcW w:w="1356" w:type="dxa"/>
+            <w:vAlign w:val="bottom"/>
+          </w:tcPr>
+          <w:p>
+            <w:pPr>
+              <w:jc w:val="center"/>
+              <w:rPr>
+                <w:rFonts w:ascii="Times New Roman" w:hAnsi="Times New Roman" w:cs="Times New Roman"/>
+              </w:rPr>
+            </w:pPr>
+            <w:r>
+              <w:rPr>
+                <w:rFonts w:ascii="Times New Roman" w:hAnsi="Times New Roman" w:cs="Times New Roman"/>
+                <w:color w:val="000000"/>
+                <w:sz w:val="22"/>
+                <w:szCs w:val="22"/>
+              </w:rPr>
+              <w:t>0.980</w:t>
+            </w:r>
+          </w:p>
+        </w:tc>
+        <w:tc>
+          <w:tcPr>
+            <w:tcW w:w="711" w:type="dxa"/>
+            <w:vAlign w:val="bottom"/>
+          </w:tcPr>
+          <w:p>
+            <w:pPr>
+              <w:jc w:val="center"/>
+              <w:rPr>
+                <w:rFonts w:ascii="Times New Roman" w:hAnsi="Times New Roman" w:cs="Times New Roman"/>
+              </w:rPr>
+            </w:pPr>
+            <w:r>
+              <w:rPr>
+                <w:rFonts w:ascii="Times New Roman" w:hAnsi="Times New Roman" w:cs="Times New Roman"/>
+                <w:color w:val="000000"/>
+                <w:sz w:val="22"/>
+                <w:szCs w:val="22"/>
+              </w:rPr>
+              <w:t>0.002</w:t>
+            </w:r>
+          </w:p>
+        </w:tc>
+        <w:tc>
+          <w:tcPr>
+            <w:tcW w:w="716" w:type="dxa"/>
+            <w:vAlign w:val="bottom"/>
+          </w:tcPr>
+          <w:p>
+            <w:pPr>
+              <w:jc w:val="center"/>
+              <w:rPr>
+                <w:rFonts w:ascii="Times New Roman" w:hAnsi="Times New Roman" w:cs="Times New Roman"/>
+              </w:rPr>
+            </w:pPr>
+            <w:r>
+              <w:rPr>
+                <w:rFonts w:ascii="Times New Roman" w:hAnsi="Times New Roman" w:cs="Times New Roman"/>
+                <w:color w:val="000000"/>
+                <w:sz w:val="22"/>
+                <w:szCs w:val="22"/>
+              </w:rPr>
+              <w:t>0.961</w:t>
+            </w:r>
+          </w:p>
+        </w:tc>
+        <w:tc>
+          <w:tcPr>
+            <w:tcW w:w="821" w:type="dxa"/>
+            <w:vAlign w:val="bottom"/>
+          </w:tcPr>
+          <w:p>
+            <w:pPr>
+              <w:jc w:val="center"/>
+              <w:rPr>
+                <w:rFonts w:ascii="Times New Roman" w:hAnsi="Times New Roman" w:cs="Times New Roman"/>
+              </w:rPr>
+            </w:pPr>
+            <w:r>
+              <w:rPr>
+                <w:rFonts w:ascii="Times New Roman" w:hAnsi="Times New Roman" w:cs="Times New Roman"/>
+                <w:color w:val="000000"/>
+                <w:sz w:val="22"/>
+                <w:szCs w:val="22"/>
+              </w:rPr>
+              <w:t>0.000</w:t>
+            </w:r>
+          </w:p>
+        </w:tc>
+        <w:tc>
+          <w:tcPr>
+            <w:tcW w:w="1238" w:type="dxa"/>
+            <w:vAlign w:val="bottom"/>
+          </w:tcPr>
+          <w:p>
+            <w:pPr>
+              <w:jc w:val="center"/>
+              <w:rPr>
+                <w:rFonts w:ascii="Times New Roman" w:hAnsi="Times New Roman" w:cs="Times New Roman"/>
+              </w:rPr>
+            </w:pPr>
+            <w:r>
+              <w:rPr>
+                <w:rFonts w:ascii="Times New Roman" w:hAnsi="Times New Roman" w:cs="Times New Roman"/>
+                <w:color w:val="000000"/>
+                <w:sz w:val="22"/>
+                <w:szCs w:val="22"/>
+              </w:rPr>
+              <w:t>0.991</w:t>
+            </w:r>
+          </w:p>
+        </w:tc>
+        <w:tc>
+          <w:tcPr>
+            <w:tcW w:w="711" w:type="dxa"/>
+            <w:vAlign w:val="bottom"/>
+          </w:tcPr>
+          <w:p>
+            <w:pPr>
+              <w:jc w:val="center"/>
+              <w:rPr>
+                <w:rFonts w:ascii="Times New Roman" w:hAnsi="Times New Roman" w:cs="Times New Roman"/>
+              </w:rPr>
+            </w:pPr>
+            <w:r>
+              <w:rPr>
+                <w:rFonts w:ascii="Times New Roman" w:hAnsi="Times New Roman" w:cs="Times New Roman"/>
+                <w:color w:val="000000"/>
+                <w:sz w:val="22"/>
+                <w:szCs w:val="22"/>
+              </w:rPr>
+              <w:t>0.677</w:t>
+            </w:r>
+          </w:p>
+        </w:tc>
+        <w:tc>
+          <w:tcPr>
+            <w:tcW w:w="785" w:type="dxa"/>
+            <w:vAlign w:val="bottom"/>
+          </w:tcPr>
+          <w:p>
+            <w:pPr>
+              <w:jc w:val="center"/>
+              <w:rPr>
+                <w:rFonts w:ascii="Times New Roman" w:hAnsi="Times New Roman" w:cs="Times New Roman"/>
+              </w:rPr>
+            </w:pPr>
+            <w:r>
+              <w:rPr>
+                <w:rFonts w:ascii="Times New Roman" w:hAnsi="Times New Roman" w:cs="Times New Roman"/>
+                <w:color w:val="000000"/>
+                <w:sz w:val="22"/>
+                <w:szCs w:val="22"/>
+              </w:rPr>
+              <w:t>0.411</w:t>
+            </w:r>
+          </w:p>
+        </w:tc>
+        <w:tc>
+          <w:tcPr>
+            <w:tcW w:w="1041" w:type="dxa"/>
+            <w:vAlign w:val="bottom"/>
+          </w:tcPr>
+          <w:p>
+            <w:pPr>
+              <w:jc w:val="center"/>
+              <w:rPr>
+                <w:rFonts w:ascii="Times New Roman" w:hAnsi="Times New Roman" w:cs="Times New Roman"/>
+              </w:rPr>
+            </w:pPr>
+            <w:r>
+              <w:rPr>
+                <w:rFonts w:ascii="Times New Roman" w:hAnsi="Times New Roman" w:cs="Times New Roman"/>
+                <w:color w:val="000000"/>
+                <w:sz w:val="22"/>
+                <w:szCs w:val="22"/>
+              </w:rPr>
+              <w:t>1.421</w:t>
+            </w:r>
+          </w:p>
+        </w:tc>
+        <w:tc>
+          <w:tcPr>
+            <w:tcW w:w="950" w:type="dxa"/>
+            <w:vAlign w:val="bottom"/>
+          </w:tcPr>
+          <w:p>
+            <w:pPr>
+              <w:jc w:val="center"/>
+              <w:rPr>
+                <w:rFonts w:ascii="Times New Roman" w:hAnsi="Times New Roman" w:cs="Times New Roman"/>
+              </w:rPr>
+            </w:pPr>
+            <w:r>
+              <w:rPr>
+                <w:rFonts w:ascii="Times New Roman" w:hAnsi="Times New Roman" w:cs="Times New Roman"/>
+                <w:color w:val="000000"/>
+                <w:sz w:val="22"/>
+                <w:szCs w:val="22"/>
+              </w:rPr>
+              <w:t>0.233</w:t>
+            </w:r>
+          </w:p>
+        </w:tc>
+      </w:tr>
+      <w:tr>
+        <w:tc>
+          <w:tcPr>
+            <w:tcW w:w="1771" w:type="dxa"/>
+            <w:vAlign w:val="bottom"/>
+          </w:tcPr>
+          <w:p>
+            <w:pPr>
+              <w:rPr>
+                <w:rFonts w:ascii="Times New Roman" w:hAnsi="Times New Roman" w:cs="Times New Roman"/>
+              </w:rPr>
+            </w:pPr>
+            <w:r>
+              <w:rPr>
+                <w:rFonts w:ascii="Times New Roman" w:hAnsi="Times New Roman" w:cs="Times New Roman"/>
+                <w:color w:val="000000"/>
+              </w:rPr>
+              <w:t>tleaf_fac</w:t>
+            </w:r>
+          </w:p>
+        </w:tc>
+        <w:tc>
+          <w:tcPr>
+            <w:tcW w:w="478" w:type="dxa"/>
+            <w:vAlign w:val="bottom"/>
+          </w:tcPr>
+          <w:p>
+            <w:pPr>
+              <w:jc w:val="center"/>
+              <w:rPr>
+                <w:rFonts w:ascii="Times New Roman" w:hAnsi="Times New Roman" w:cs="Times New Roman"/>
+              </w:rPr>
+            </w:pPr>
+            <w:r>
+              <w:rPr>
+                <w:rFonts w:ascii="Times New Roman" w:hAnsi="Times New Roman" w:cs="Times New Roman"/>
+                <w:color w:val="000000"/>
+              </w:rPr>
+              <w:t>2</w:t>
+            </w:r>
+          </w:p>
+        </w:tc>
+        <w:tc>
+          <w:tcPr>
+            <w:tcW w:w="934" w:type="dxa"/>
+            <w:vAlign w:val="bottom"/>
+          </w:tcPr>
+          <w:p>
+            <w:pPr>
+              <w:jc w:val="center"/>
+              <w:rPr>
+                <w:rFonts w:ascii="Times New Roman" w:hAnsi="Times New Roman" w:cs="Times New Roman"/>
+              </w:rPr>
+            </w:pPr>
+            <w:r>
+              <w:rPr>
+                <w:rFonts w:ascii="Times New Roman" w:hAnsi="Times New Roman" w:cs="Times New Roman"/>
+                <w:color w:val="000000"/>
+                <w:sz w:val="22"/>
+                <w:szCs w:val="22"/>
+              </w:rPr>
+              <w:t>497.340</w:t>
+            </w:r>
+          </w:p>
+        </w:tc>
+        <w:tc>
+          <w:tcPr>
+            <w:tcW w:w="1356" w:type="dxa"/>
+            <w:vAlign w:val="bottom"/>
+          </w:tcPr>
+          <w:p>
+            <w:pPr>
+              <w:jc w:val="center"/>
+              <w:rPr>
+                <w:rFonts w:ascii="Times New Roman" w:hAnsi="Times New Roman" w:cs="Times New Roman"/>
+              </w:rPr>
+            </w:pPr>
+            <w:r>
+              <w:rPr>
+                <w:rFonts w:ascii="Times New Roman" w:hAnsi="Times New Roman" w:cs="Times New Roman"/>
+                <w:color w:val="000000"/>
+                <w:sz w:val="22"/>
+                <w:szCs w:val="22"/>
+              </w:rPr>
+              <w:t>1.009x10</w:t>
+            </w:r>
+            <w:r>
+              <w:rPr>
+                <w:rFonts w:ascii="Times New Roman" w:hAnsi="Times New Roman" w:cs="Times New Roman"/>
+                <w:color w:val="000000"/>
+                <w:sz w:val="22"/>
+                <w:szCs w:val="22"/>
+                <w:vertAlign w:val="superscript"/>
+              </w:rPr>
+              <w:t>-108</w:t>
+            </w:r>
+          </w:p>
+        </w:tc>
+        <w:tc>
+          <w:tcPr>
+            <w:tcW w:w="711" w:type="dxa"/>
+            <w:vAlign w:val="bottom"/>
+          </w:tcPr>
+          <w:p>
+            <w:pPr>
+              <w:jc w:val="center"/>
+              <w:rPr>
+                <w:rFonts w:ascii="Times New Roman" w:hAnsi="Times New Roman" w:cs="Times New Roman"/>
+              </w:rPr>
+            </w:pPr>
+            <w:r>
+              <w:rPr>
+                <w:rFonts w:ascii="Times New Roman" w:hAnsi="Times New Roman" w:cs="Times New Roman"/>
+                <w:color w:val="000000"/>
+                <w:sz w:val="22"/>
+                <w:szCs w:val="22"/>
+              </w:rPr>
+              <w:t>8.129</w:t>
+            </w:r>
+          </w:p>
+        </w:tc>
+        <w:tc>
+          <w:tcPr>
+            <w:tcW w:w="716" w:type="dxa"/>
+            <w:vAlign w:val="bottom"/>
+          </w:tcPr>
+          <w:p>
+            <w:pPr>
+              <w:jc w:val="center"/>
+              <w:rPr>
+                <w:rFonts w:ascii="Times New Roman" w:hAnsi="Times New Roman" w:cs="Times New Roman"/>
+              </w:rPr>
+            </w:pPr>
+            <w:r>
+              <w:rPr>
+                <w:rFonts w:ascii="Times New Roman" w:hAnsi="Times New Roman" w:cs="Times New Roman"/>
+                <w:color w:val="000000"/>
+                <w:sz w:val="22"/>
+                <w:szCs w:val="22"/>
+              </w:rPr>
+              <w:t>0.017</w:t>
+            </w:r>
+          </w:p>
+        </w:tc>
+        <w:tc>
+          <w:tcPr>
+            <w:tcW w:w="821" w:type="dxa"/>
+            <w:vAlign w:val="bottom"/>
+          </w:tcPr>
+          <w:p>
+            <w:pPr>
+              <w:jc w:val="center"/>
+              <w:rPr>
+                <w:rFonts w:ascii="Times New Roman" w:hAnsi="Times New Roman" w:cs="Times New Roman"/>
+              </w:rPr>
+            </w:pPr>
+            <w:r>
+              <w:rPr>
+                <w:rFonts w:ascii="Times New Roman" w:hAnsi="Times New Roman" w:cs="Times New Roman"/>
+                <w:color w:val="000000"/>
+                <w:sz w:val="22"/>
+                <w:szCs w:val="22"/>
+              </w:rPr>
+              <w:t>98.050</w:t>
+            </w:r>
+          </w:p>
+        </w:tc>
+        <w:tc>
+          <w:tcPr>
+            <w:tcW w:w="1238" w:type="dxa"/>
+            <w:vAlign w:val="bottom"/>
+          </w:tcPr>
+          <w:p>
+            <w:pPr>
+              <w:jc w:val="center"/>
+              <w:rPr>
+                <w:rFonts w:ascii="Times New Roman" w:hAnsi="Times New Roman" w:cs="Times New Roman"/>
+              </w:rPr>
+            </w:pPr>
+            <w:r>
+              <w:rPr>
+                <w:rFonts w:ascii="Times New Roman" w:hAnsi="Times New Roman" w:cs="Times New Roman"/>
+                <w:color w:val="000000"/>
+                <w:sz w:val="22"/>
+                <w:szCs w:val="22"/>
+              </w:rPr>
+              <w:t>5.115</w:t>
+            </w:r>
+            <w:r>
+              <w:rPr>
+                <w:rFonts w:ascii="Times New Roman" w:hAnsi="Times New Roman" w:cs="Times New Roman"/>
+                <w:color w:val="000000"/>
+                <w:sz w:val="22"/>
+                <w:szCs w:val="22"/>
+              </w:rPr>
+              <w:t>x10</w:t>
+            </w:r>
+            <w:r>
+              <w:rPr>
+                <w:rFonts w:ascii="Times New Roman" w:hAnsi="Times New Roman" w:cs="Times New Roman"/>
+                <w:color w:val="000000"/>
+                <w:sz w:val="22"/>
+                <w:szCs w:val="22"/>
+                <w:vertAlign w:val="superscript"/>
+              </w:rPr>
+              <w:t>-22</w:t>
+            </w:r>
+          </w:p>
+        </w:tc>
+        <w:tc>
+          <w:tcPr>
+            <w:tcW w:w="711" w:type="dxa"/>
+            <w:vAlign w:val="bottom"/>
+          </w:tcPr>
+          <w:p>
+            <w:pPr>
+              <w:jc w:val="center"/>
+              <w:rPr>
+                <w:rFonts w:ascii="Times New Roman" w:hAnsi="Times New Roman" w:cs="Times New Roman"/>
+              </w:rPr>
+            </w:pPr>
+            <w:r>
+              <w:rPr>
+                <w:rFonts w:ascii="Times New Roman" w:hAnsi="Times New Roman" w:cs="Times New Roman"/>
+                <w:color w:val="000000"/>
+                <w:sz w:val="22"/>
+                <w:szCs w:val="22"/>
+              </w:rPr>
+              <w:t>7.741</w:t>
+            </w:r>
+          </w:p>
+        </w:tc>
+        <w:tc>
+          <w:tcPr>
+            <w:tcW w:w="785" w:type="dxa"/>
+            <w:vAlign w:val="bottom"/>
+          </w:tcPr>
+          <w:p>
+            <w:pPr>
+              <w:jc w:val="center"/>
+              <w:rPr>
+                <w:rFonts w:ascii="Times New Roman" w:hAnsi="Times New Roman" w:cs="Times New Roman"/>
+              </w:rPr>
+            </w:pPr>
+            <w:r>
+              <w:rPr>
+                <w:rFonts w:ascii="Times New Roman" w:hAnsi="Times New Roman" w:cs="Times New Roman"/>
+                <w:color w:val="000000"/>
+                <w:sz w:val="22"/>
+                <w:szCs w:val="22"/>
+              </w:rPr>
+              <w:t>0.021</w:t>
+            </w:r>
+          </w:p>
+        </w:tc>
+        <w:tc>
+          <w:tcPr>
+            <w:tcW w:w="1041" w:type="dxa"/>
+            <w:vAlign w:val="bottom"/>
+          </w:tcPr>
+          <w:p>
+            <w:pPr>
+              <w:jc w:val="center"/>
+              <w:rPr>
+                <w:rFonts w:ascii="Times New Roman" w:hAnsi="Times New Roman" w:cs="Times New Roman"/>
+              </w:rPr>
+            </w:pPr>
+            <w:r>
+              <w:rPr>
+                <w:rFonts w:ascii="Times New Roman" w:hAnsi="Times New Roman" w:cs="Times New Roman"/>
+                <w:color w:val="000000"/>
+                <w:sz w:val="22"/>
+                <w:szCs w:val="22"/>
+              </w:rPr>
+              <w:t>3540.347</w:t>
+            </w:r>
+          </w:p>
+        </w:tc>
+        <w:tc>
+          <w:tcPr>
+            <w:tcW w:w="950" w:type="dxa"/>
+            <w:vAlign w:val="bottom"/>
+          </w:tcPr>
+          <w:p>
+            <w:pPr>
+              <w:jc w:val="center"/>
+              <w:rPr>
+                <w:rFonts w:ascii="Times New Roman" w:hAnsi="Times New Roman" w:cs="Times New Roman"/>
+              </w:rPr>
+            </w:pPr>
+            <w:r>
+              <w:rPr>
+                <w:rFonts w:ascii="Times New Roman" w:hAnsi="Times New Roman" w:cs="Times New Roman"/>
+                <w:color w:val="000000"/>
+                <w:sz w:val="22"/>
+                <w:szCs w:val="22"/>
+              </w:rPr>
+              <w:t>0.000</w:t>
+            </w:r>
+          </w:p>
+        </w:tc>
+      </w:tr>
+      <w:tr>
+        <w:tc>
+          <w:tcPr>
+            <w:tcW w:w="1771" w:type="dxa"/>
+            <w:vAlign w:val="bottom"/>
+          </w:tcPr>
+          <w:p>
+            <w:pPr>
+              <w:rPr>
+                <w:rFonts w:ascii="Times New Roman" w:hAnsi="Times New Roman" w:cs="Times New Roman"/>
+              </w:rPr>
+            </w:pPr>
+            <w:r>
+              <w:rPr>
+                <w:rFonts w:ascii="Times New Roman" w:hAnsi="Times New Roman" w:cs="Times New Roman"/>
+                <w:color w:val="000000"/>
+              </w:rPr>
+              <w:t>TV:LV</w:t>
+            </w:r>
+          </w:p>
+        </w:tc>
+        <w:tc>
+          <w:tcPr>
+            <w:tcW w:w="478" w:type="dxa"/>
+            <w:vAlign w:val="bottom"/>
+          </w:tcPr>
+          <w:p>
+            <w:pPr>
+              <w:jc w:val="center"/>
+              <w:rPr>
+                <w:rFonts w:ascii="Times New Roman" w:hAnsi="Times New Roman" w:cs="Times New Roman"/>
+              </w:rPr>
+            </w:pPr>
+            <w:r>
+              <w:rPr>
+                <w:rFonts w:ascii="Times New Roman" w:hAnsi="Times New Roman" w:cs="Times New Roman"/>
+                <w:color w:val="000000"/>
+              </w:rPr>
+              <w:t>1</w:t>
+            </w:r>
+          </w:p>
+        </w:tc>
+        <w:tc>
+          <w:tcPr>
+            <w:tcW w:w="934" w:type="dxa"/>
+            <w:vAlign w:val="bottom"/>
+          </w:tcPr>
+          <w:p>
+            <w:pPr>
+              <w:jc w:val="center"/>
+              <w:rPr>
+                <w:rFonts w:ascii="Times New Roman" w:hAnsi="Times New Roman" w:cs="Times New Roman"/>
+              </w:rPr>
+            </w:pPr>
+            <w:r>
+              <w:rPr>
+                <w:rFonts w:ascii="Times New Roman" w:hAnsi="Times New Roman" w:cs="Times New Roman"/>
+                <w:color w:val="000000"/>
+                <w:sz w:val="22"/>
+                <w:szCs w:val="22"/>
+              </w:rPr>
+              <w:t>0.039</w:t>
+            </w:r>
+          </w:p>
+        </w:tc>
+        <w:tc>
+          <w:tcPr>
+            <w:tcW w:w="1356" w:type="dxa"/>
+            <w:vAlign w:val="bottom"/>
+          </w:tcPr>
+          <w:p>
+            <w:pPr>
+              <w:jc w:val="center"/>
+              <w:rPr>
+                <w:rFonts w:ascii="Times New Roman" w:hAnsi="Times New Roman" w:cs="Times New Roman"/>
+              </w:rPr>
+            </w:pPr>
+            <w:r>
+              <w:rPr>
+                <w:rFonts w:ascii="Times New Roman" w:hAnsi="Times New Roman" w:cs="Times New Roman"/>
+                <w:color w:val="000000"/>
+                <w:sz w:val="22"/>
+                <w:szCs w:val="22"/>
+              </w:rPr>
+              <w:t>0.843</w:t>
+            </w:r>
+          </w:p>
+        </w:tc>
+        <w:tc>
+          <w:tcPr>
+            <w:tcW w:w="711" w:type="dxa"/>
+            <w:vAlign w:val="bottom"/>
+          </w:tcPr>
+          <w:p>
+            <w:pPr>
+              <w:jc w:val="center"/>
+              <w:rPr>
+                <w:rFonts w:ascii="Times New Roman" w:hAnsi="Times New Roman" w:cs="Times New Roman"/>
+              </w:rPr>
+            </w:pPr>
+            <w:r>
+              <w:rPr>
+                <w:rFonts w:ascii="Times New Roman" w:hAnsi="Times New Roman" w:cs="Times New Roman"/>
+                <w:color w:val="000000"/>
+                <w:sz w:val="22"/>
+                <w:szCs w:val="22"/>
+              </w:rPr>
+              <w:t>0.086</w:t>
+            </w:r>
+          </w:p>
+        </w:tc>
+        <w:tc>
+          <w:tcPr>
+            <w:tcW w:w="716" w:type="dxa"/>
+            <w:vAlign w:val="bottom"/>
+          </w:tcPr>
+          <w:p>
+            <w:pPr>
+              <w:jc w:val="center"/>
+              <w:rPr>
+                <w:rFonts w:ascii="Times New Roman" w:hAnsi="Times New Roman" w:cs="Times New Roman"/>
+              </w:rPr>
+            </w:pPr>
+            <w:r>
+              <w:rPr>
+                <w:rFonts w:ascii="Times New Roman" w:hAnsi="Times New Roman" w:cs="Times New Roman"/>
+                <w:color w:val="000000"/>
+                <w:sz w:val="22"/>
+                <w:szCs w:val="22"/>
+              </w:rPr>
+              <w:t>0.769</w:t>
+            </w:r>
+          </w:p>
+        </w:tc>
+        <w:tc>
+          <w:tcPr>
+            <w:tcW w:w="821" w:type="dxa"/>
+            <w:vAlign w:val="bottom"/>
+          </w:tcPr>
+          <w:p>
+            <w:pPr>
+              <w:jc w:val="center"/>
+              <w:rPr>
+                <w:rFonts w:ascii="Times New Roman" w:hAnsi="Times New Roman" w:cs="Times New Roman"/>
+              </w:rPr>
+            </w:pPr>
+            <w:r>
+              <w:rPr>
+                <w:rFonts w:ascii="Times New Roman" w:hAnsi="Times New Roman" w:cs="Times New Roman"/>
+                <w:color w:val="000000"/>
+                <w:sz w:val="22"/>
+                <w:szCs w:val="22"/>
+              </w:rPr>
+              <w:t>0.164</w:t>
+            </w:r>
+          </w:p>
+        </w:tc>
+        <w:tc>
+          <w:tcPr>
+            <w:tcW w:w="1238" w:type="dxa"/>
+            <w:vAlign w:val="bottom"/>
+          </w:tcPr>
+          <w:p>
+            <w:pPr>
+              <w:jc w:val="center"/>
+              <w:rPr>
+                <w:rFonts w:ascii="Times New Roman" w:hAnsi="Times New Roman" w:cs="Times New Roman"/>
+              </w:rPr>
+            </w:pPr>
+            <w:r>
+              <w:rPr>
+                <w:rFonts w:ascii="Times New Roman" w:hAnsi="Times New Roman" w:cs="Times New Roman"/>
+                <w:color w:val="000000"/>
+                <w:sz w:val="22"/>
+                <w:szCs w:val="22"/>
+              </w:rPr>
+              <w:t>0.685</w:t>
+            </w:r>
+          </w:p>
+        </w:tc>
+        <w:tc>
+          <w:tcPr>
+            <w:tcW w:w="711" w:type="dxa"/>
+            <w:vAlign w:val="bottom"/>
+          </w:tcPr>
+          <w:p>
+            <w:pPr>
+              <w:jc w:val="center"/>
+              <w:rPr>
+                <w:rFonts w:ascii="Times New Roman" w:hAnsi="Times New Roman" w:cs="Times New Roman"/>
+              </w:rPr>
+            </w:pPr>
+            <w:r>
+              <w:rPr>
+                <w:rFonts w:ascii="Times New Roman" w:hAnsi="Times New Roman" w:cs="Times New Roman"/>
+                <w:color w:val="000000"/>
+                <w:sz w:val="22"/>
+                <w:szCs w:val="22"/>
+              </w:rPr>
+              <w:t>0.523</w:t>
+            </w:r>
+          </w:p>
+        </w:tc>
+        <w:tc>
+          <w:tcPr>
+            <w:tcW w:w="785" w:type="dxa"/>
+            <w:vAlign w:val="bottom"/>
+          </w:tcPr>
+          <w:p>
+            <w:pPr>
+              <w:jc w:val="center"/>
+              <w:rPr>
+                <w:rFonts w:ascii="Times New Roman" w:hAnsi="Times New Roman" w:cs="Times New Roman"/>
+              </w:rPr>
+            </w:pPr>
+            <w:r>
+              <w:rPr>
+                <w:rFonts w:ascii="Times New Roman" w:hAnsi="Times New Roman" w:cs="Times New Roman"/>
+                <w:color w:val="000000"/>
+                <w:sz w:val="22"/>
+                <w:szCs w:val="22"/>
+              </w:rPr>
+              <w:t>0.469</w:t>
+            </w:r>
+          </w:p>
+        </w:tc>
+        <w:tc>
+          <w:tcPr>
+            <w:tcW w:w="1041" w:type="dxa"/>
+            <w:vAlign w:val="bottom"/>
+          </w:tcPr>
+          <w:p>
+            <w:pPr>
+              <w:jc w:val="center"/>
+              <w:rPr>
+                <w:rFonts w:ascii="Times New Roman" w:hAnsi="Times New Roman" w:cs="Times New Roman"/>
+              </w:rPr>
+            </w:pPr>
+            <w:r>
+              <w:rPr>
+                <w:rFonts w:ascii="Times New Roman" w:hAnsi="Times New Roman" w:cs="Times New Roman"/>
+                <w:color w:val="000000"/>
+                <w:sz w:val="22"/>
+                <w:szCs w:val="22"/>
+              </w:rPr>
+              <w:t>0.071</w:t>
+            </w:r>
+          </w:p>
+        </w:tc>
+        <w:tc>
+          <w:tcPr>
+            <w:tcW w:w="950" w:type="dxa"/>
+            <w:vAlign w:val="bottom"/>
+          </w:tcPr>
+          <w:p>
+            <w:pPr>
+              <w:jc w:val="center"/>
+              <w:rPr>
+                <w:rFonts w:ascii="Times New Roman" w:hAnsi="Times New Roman" w:cs="Times New Roman"/>
+              </w:rPr>
+            </w:pPr>
+            <w:r>
+              <w:rPr>
+                <w:rFonts w:ascii="Times New Roman" w:hAnsi="Times New Roman" w:cs="Times New Roman"/>
+                <w:color w:val="000000"/>
+                <w:sz w:val="22"/>
+                <w:szCs w:val="22"/>
+              </w:rPr>
+              <w:t>0.790</w:t>
+            </w:r>
+          </w:p>
+        </w:tc>
+      </w:tr>
+      <w:tr>
+        <w:tc>
+          <w:tcPr>
+            <w:tcW w:w="1771" w:type="dxa"/>
+            <w:vAlign w:val="bottom"/>
+          </w:tcPr>
+          <w:p>
+            <w:pPr>
+              <w:rPr>
+                <w:rFonts w:ascii="Times New Roman" w:hAnsi="Times New Roman" w:cs="Times New Roman"/>
+              </w:rPr>
+            </w:pPr>
+            <w:proofErr w:type="gramStart"/>
+            <w:r>
+              <w:rPr>
+                <w:rFonts w:ascii="Times New Roman" w:hAnsi="Times New Roman" w:cs="Times New Roman"/>
+                <w:color w:val="000000"/>
+              </w:rPr>
+              <w:t>TV:tleaf</w:t>
+            </w:r>
+            <w:proofErr w:type="gramEnd"/>
+            <w:r>
+              <w:rPr>
+                <w:rFonts w:ascii="Times New Roman" w:hAnsi="Times New Roman" w:cs="Times New Roman"/>
+                <w:color w:val="000000"/>
+              </w:rPr>
+              <w:t>_fac</w:t>
+            </w:r>
+          </w:p>
+        </w:tc>
+        <w:tc>
+          <w:tcPr>
+            <w:tcW w:w="478" w:type="dxa"/>
+            <w:vAlign w:val="bottom"/>
+          </w:tcPr>
+          <w:p>
+            <w:pPr>
+              <w:jc w:val="center"/>
+              <w:rPr>
+                <w:rFonts w:ascii="Times New Roman" w:hAnsi="Times New Roman" w:cs="Times New Roman"/>
+              </w:rPr>
+            </w:pPr>
+            <w:r>
+              <w:rPr>
+                <w:rFonts w:ascii="Times New Roman" w:hAnsi="Times New Roman" w:cs="Times New Roman"/>
+                <w:color w:val="000000"/>
+              </w:rPr>
+              <w:t>2</w:t>
+            </w:r>
+          </w:p>
+        </w:tc>
+        <w:tc>
+          <w:tcPr>
+            <w:tcW w:w="934" w:type="dxa"/>
+            <w:vAlign w:val="bottom"/>
+          </w:tcPr>
+          <w:p>
+            <w:pPr>
+              <w:jc w:val="center"/>
+              <w:rPr>
+                <w:rFonts w:ascii="Times New Roman" w:hAnsi="Times New Roman" w:cs="Times New Roman"/>
+              </w:rPr>
+            </w:pPr>
+            <w:r>
+              <w:rPr>
+                <w:rFonts w:ascii="Times New Roman" w:hAnsi="Times New Roman" w:cs="Times New Roman"/>
+                <w:color w:val="000000"/>
+                <w:sz w:val="22"/>
+                <w:szCs w:val="22"/>
+              </w:rPr>
+              <w:t>2.337</w:t>
+            </w:r>
+          </w:p>
+        </w:tc>
+        <w:tc>
+          <w:tcPr>
+            <w:tcW w:w="1356" w:type="dxa"/>
+            <w:vAlign w:val="bottom"/>
+          </w:tcPr>
+          <w:p>
+            <w:pPr>
+              <w:jc w:val="center"/>
+              <w:rPr>
+                <w:rFonts w:ascii="Times New Roman" w:hAnsi="Times New Roman" w:cs="Times New Roman"/>
+              </w:rPr>
+            </w:pPr>
+            <w:r>
+              <w:rPr>
+                <w:rFonts w:ascii="Times New Roman" w:hAnsi="Times New Roman" w:cs="Times New Roman"/>
+                <w:color w:val="000000"/>
+                <w:sz w:val="22"/>
+                <w:szCs w:val="22"/>
+              </w:rPr>
+              <w:t>0.311</w:t>
+            </w:r>
+          </w:p>
+        </w:tc>
+        <w:tc>
+          <w:tcPr>
+            <w:tcW w:w="711" w:type="dxa"/>
+            <w:vAlign w:val="bottom"/>
+          </w:tcPr>
+          <w:p>
+            <w:pPr>
+              <w:jc w:val="center"/>
+              <w:rPr>
+                <w:rFonts w:ascii="Times New Roman" w:hAnsi="Times New Roman" w:cs="Times New Roman"/>
+              </w:rPr>
+            </w:pPr>
+            <w:r>
+              <w:rPr>
+                <w:rFonts w:ascii="Times New Roman" w:hAnsi="Times New Roman" w:cs="Times New Roman"/>
+                <w:color w:val="000000"/>
+                <w:sz w:val="22"/>
+                <w:szCs w:val="22"/>
+              </w:rPr>
+              <w:t>1.725</w:t>
+            </w:r>
+          </w:p>
+        </w:tc>
+        <w:tc>
+          <w:tcPr>
+            <w:tcW w:w="716" w:type="dxa"/>
+            <w:vAlign w:val="bottom"/>
+          </w:tcPr>
+          <w:p>
+            <w:pPr>
+              <w:jc w:val="center"/>
+              <w:rPr>
+                <w:rFonts w:ascii="Times New Roman" w:hAnsi="Times New Roman" w:cs="Times New Roman"/>
+              </w:rPr>
+            </w:pPr>
+            <w:r>
+              <w:rPr>
+                <w:rFonts w:ascii="Times New Roman" w:hAnsi="Times New Roman" w:cs="Times New Roman"/>
+                <w:color w:val="000000"/>
+                <w:sz w:val="22"/>
+                <w:szCs w:val="22"/>
+              </w:rPr>
+              <w:t>0.422</w:t>
+            </w:r>
+          </w:p>
+        </w:tc>
+        <w:tc>
+          <w:tcPr>
+            <w:tcW w:w="821" w:type="dxa"/>
+            <w:vAlign w:val="bottom"/>
+          </w:tcPr>
+          <w:p>
+            <w:pPr>
+              <w:jc w:val="center"/>
+              <w:rPr>
+                <w:rFonts w:ascii="Times New Roman" w:hAnsi="Times New Roman" w:cs="Times New Roman"/>
+              </w:rPr>
+            </w:pPr>
+            <w:r>
+              <w:rPr>
+                <w:rFonts w:ascii="Times New Roman" w:hAnsi="Times New Roman" w:cs="Times New Roman"/>
+                <w:color w:val="000000"/>
+                <w:sz w:val="22"/>
+                <w:szCs w:val="22"/>
+              </w:rPr>
+              <w:t>1.431</w:t>
+            </w:r>
+          </w:p>
+        </w:tc>
+        <w:tc>
+          <w:tcPr>
+            <w:tcW w:w="1238" w:type="dxa"/>
+            <w:vAlign w:val="bottom"/>
+          </w:tcPr>
+          <w:p>
+            <w:pPr>
+              <w:jc w:val="center"/>
+              <w:rPr>
+                <w:rFonts w:ascii="Times New Roman" w:hAnsi="Times New Roman" w:cs="Times New Roman"/>
+              </w:rPr>
+            </w:pPr>
+            <w:r>
+              <w:rPr>
+                <w:rFonts w:ascii="Times New Roman" w:hAnsi="Times New Roman" w:cs="Times New Roman"/>
+                <w:color w:val="000000"/>
+                <w:sz w:val="22"/>
+                <w:szCs w:val="22"/>
+              </w:rPr>
+              <w:t>0.489</w:t>
+            </w:r>
+          </w:p>
+        </w:tc>
+        <w:tc>
+          <w:tcPr>
+            <w:tcW w:w="711" w:type="dxa"/>
+            <w:vAlign w:val="bottom"/>
+          </w:tcPr>
+          <w:p>
+            <w:pPr>
+              <w:jc w:val="center"/>
+              <w:rPr>
+                <w:rFonts w:ascii="Times New Roman" w:hAnsi="Times New Roman" w:cs="Times New Roman"/>
+              </w:rPr>
+            </w:pPr>
+            <w:r>
+              <w:rPr>
+                <w:rFonts w:ascii="Times New Roman" w:hAnsi="Times New Roman" w:cs="Times New Roman"/>
+                <w:color w:val="000000"/>
+                <w:sz w:val="22"/>
+                <w:szCs w:val="22"/>
+              </w:rPr>
+              <w:t>3.222</w:t>
+            </w:r>
+          </w:p>
+        </w:tc>
+        <w:tc>
+          <w:tcPr>
+            <w:tcW w:w="785" w:type="dxa"/>
+            <w:vAlign w:val="bottom"/>
+          </w:tcPr>
+          <w:p>
+            <w:pPr>
+              <w:jc w:val="center"/>
+              <w:rPr>
+                <w:rFonts w:ascii="Times New Roman" w:hAnsi="Times New Roman" w:cs="Times New Roman"/>
+              </w:rPr>
+            </w:pPr>
+            <w:r>
+              <w:rPr>
+                <w:rFonts w:ascii="Times New Roman" w:hAnsi="Times New Roman" w:cs="Times New Roman"/>
+                <w:color w:val="000000"/>
+                <w:sz w:val="22"/>
+                <w:szCs w:val="22"/>
+              </w:rPr>
+              <w:t>0.200</w:t>
+            </w:r>
+          </w:p>
+        </w:tc>
+        <w:tc>
+          <w:tcPr>
+            <w:tcW w:w="1041" w:type="dxa"/>
+            <w:vAlign w:val="bottom"/>
+          </w:tcPr>
+          <w:p>
+            <w:pPr>
+              <w:jc w:val="center"/>
+              <w:rPr>
+                <w:rFonts w:ascii="Times New Roman" w:hAnsi="Times New Roman" w:cs="Times New Roman"/>
+              </w:rPr>
+            </w:pPr>
+            <w:r>
+              <w:rPr>
+                <w:rFonts w:ascii="Times New Roman" w:hAnsi="Times New Roman" w:cs="Times New Roman"/>
+                <w:color w:val="000000"/>
+                <w:sz w:val="22"/>
+                <w:szCs w:val="22"/>
+              </w:rPr>
+              <w:t>0.055</w:t>
+            </w:r>
+          </w:p>
+        </w:tc>
+        <w:tc>
+          <w:tcPr>
+            <w:tcW w:w="950" w:type="dxa"/>
+            <w:vAlign w:val="bottom"/>
+          </w:tcPr>
+          <w:p>
+            <w:pPr>
+              <w:jc w:val="center"/>
+              <w:rPr>
+                <w:rFonts w:ascii="Times New Roman" w:hAnsi="Times New Roman" w:cs="Times New Roman"/>
+              </w:rPr>
+            </w:pPr>
+            <w:r>
+              <w:rPr>
+                <w:rFonts w:ascii="Times New Roman" w:hAnsi="Times New Roman" w:cs="Times New Roman"/>
+                <w:color w:val="000000"/>
+                <w:sz w:val="22"/>
+                <w:szCs w:val="22"/>
+              </w:rPr>
+              <w:t>0.973</w:t>
+            </w:r>
+          </w:p>
+        </w:tc>
+      </w:tr>
+      <w:tr>
+        <w:tc>
+          <w:tcPr>
+            <w:tcW w:w="1771" w:type="dxa"/>
+            <w:vAlign w:val="bottom"/>
+          </w:tcPr>
+          <w:p>
+            <w:pPr>
+              <w:rPr>
+                <w:rFonts w:ascii="Times New Roman" w:hAnsi="Times New Roman" w:cs="Times New Roman"/>
+              </w:rPr>
+            </w:pPr>
+            <w:proofErr w:type="gramStart"/>
+            <w:r>
+              <w:rPr>
+                <w:rFonts w:ascii="Times New Roman" w:hAnsi="Times New Roman" w:cs="Times New Roman"/>
+                <w:color w:val="000000"/>
+              </w:rPr>
+              <w:t>LV:tleaf</w:t>
+            </w:r>
+            <w:proofErr w:type="gramEnd"/>
+            <w:r>
+              <w:rPr>
+                <w:rFonts w:ascii="Times New Roman" w:hAnsi="Times New Roman" w:cs="Times New Roman"/>
+                <w:color w:val="000000"/>
+              </w:rPr>
+              <w:t>_fac</w:t>
+            </w:r>
+          </w:p>
+        </w:tc>
+        <w:tc>
+          <w:tcPr>
+            <w:tcW w:w="478" w:type="dxa"/>
+            <w:vAlign w:val="bottom"/>
+          </w:tcPr>
+          <w:p>
+            <w:pPr>
+              <w:jc w:val="center"/>
+              <w:rPr>
+                <w:rFonts w:ascii="Times New Roman" w:hAnsi="Times New Roman" w:cs="Times New Roman"/>
+              </w:rPr>
+            </w:pPr>
+            <w:r>
+              <w:rPr>
+                <w:rFonts w:ascii="Times New Roman" w:hAnsi="Times New Roman" w:cs="Times New Roman"/>
+                <w:color w:val="000000"/>
+              </w:rPr>
+              <w:t>2</w:t>
+            </w:r>
+          </w:p>
+        </w:tc>
+        <w:tc>
+          <w:tcPr>
+            <w:tcW w:w="934" w:type="dxa"/>
+            <w:vAlign w:val="bottom"/>
+          </w:tcPr>
+          <w:p>
+            <w:pPr>
+              <w:jc w:val="center"/>
+              <w:rPr>
+                <w:rFonts w:ascii="Times New Roman" w:hAnsi="Times New Roman" w:cs="Times New Roman"/>
+              </w:rPr>
+            </w:pPr>
+            <w:r>
+              <w:rPr>
+                <w:rFonts w:ascii="Times New Roman" w:hAnsi="Times New Roman" w:cs="Times New Roman"/>
+                <w:color w:val="000000"/>
+                <w:sz w:val="22"/>
+                <w:szCs w:val="22"/>
+              </w:rPr>
+              <w:t>0.326</w:t>
+            </w:r>
+          </w:p>
+        </w:tc>
+        <w:tc>
+          <w:tcPr>
+            <w:tcW w:w="1356" w:type="dxa"/>
+            <w:vAlign w:val="bottom"/>
+          </w:tcPr>
+          <w:p>
+            <w:pPr>
+              <w:jc w:val="center"/>
+              <w:rPr>
+                <w:rFonts w:ascii="Times New Roman" w:hAnsi="Times New Roman" w:cs="Times New Roman"/>
+              </w:rPr>
+            </w:pPr>
+            <w:r>
+              <w:rPr>
+                <w:rFonts w:ascii="Times New Roman" w:hAnsi="Times New Roman" w:cs="Times New Roman"/>
+                <w:color w:val="000000"/>
+                <w:sz w:val="22"/>
+                <w:szCs w:val="22"/>
+              </w:rPr>
+              <w:t>0.849</w:t>
+            </w:r>
+          </w:p>
+        </w:tc>
+        <w:tc>
+          <w:tcPr>
+            <w:tcW w:w="711" w:type="dxa"/>
+            <w:vAlign w:val="bottom"/>
+          </w:tcPr>
+          <w:p>
+            <w:pPr>
+              <w:jc w:val="center"/>
+              <w:rPr>
+                <w:rFonts w:ascii="Times New Roman" w:hAnsi="Times New Roman" w:cs="Times New Roman"/>
+              </w:rPr>
+            </w:pPr>
+            <w:r>
+              <w:rPr>
+                <w:rFonts w:ascii="Times New Roman" w:hAnsi="Times New Roman" w:cs="Times New Roman"/>
+                <w:color w:val="000000"/>
+                <w:sz w:val="22"/>
+                <w:szCs w:val="22"/>
+              </w:rPr>
+              <w:t>0.401</w:t>
+            </w:r>
+          </w:p>
+        </w:tc>
+        <w:tc>
+          <w:tcPr>
+            <w:tcW w:w="716" w:type="dxa"/>
+            <w:vAlign w:val="bottom"/>
+          </w:tcPr>
+          <w:p>
+            <w:pPr>
+              <w:jc w:val="center"/>
+              <w:rPr>
+                <w:rFonts w:ascii="Times New Roman" w:hAnsi="Times New Roman" w:cs="Times New Roman"/>
+              </w:rPr>
+            </w:pPr>
+            <w:r>
+              <w:rPr>
+                <w:rFonts w:ascii="Times New Roman" w:hAnsi="Times New Roman" w:cs="Times New Roman"/>
+                <w:color w:val="000000"/>
+                <w:sz w:val="22"/>
+                <w:szCs w:val="22"/>
+              </w:rPr>
+              <w:t>0.819</w:t>
+            </w:r>
+          </w:p>
+        </w:tc>
+        <w:tc>
+          <w:tcPr>
+            <w:tcW w:w="821" w:type="dxa"/>
+            <w:vAlign w:val="bottom"/>
+          </w:tcPr>
+          <w:p>
+            <w:pPr>
+              <w:jc w:val="center"/>
+              <w:rPr>
+                <w:rFonts w:ascii="Times New Roman" w:hAnsi="Times New Roman" w:cs="Times New Roman"/>
+              </w:rPr>
+            </w:pPr>
+            <w:r>
+              <w:rPr>
+                <w:rFonts w:ascii="Times New Roman" w:hAnsi="Times New Roman" w:cs="Times New Roman"/>
+                <w:color w:val="000000"/>
+                <w:sz w:val="22"/>
+                <w:szCs w:val="22"/>
+              </w:rPr>
+              <w:t>0.209</w:t>
+            </w:r>
+          </w:p>
+        </w:tc>
+        <w:tc>
+          <w:tcPr>
+            <w:tcW w:w="1238" w:type="dxa"/>
+            <w:vAlign w:val="bottom"/>
+          </w:tcPr>
+          <w:p>
+            <w:pPr>
+              <w:jc w:val="center"/>
+              <w:rPr>
+                <w:rFonts w:ascii="Times New Roman" w:hAnsi="Times New Roman" w:cs="Times New Roman"/>
+              </w:rPr>
+            </w:pPr>
+            <w:r>
+              <w:rPr>
+                <w:rFonts w:ascii="Times New Roman" w:hAnsi="Times New Roman" w:cs="Times New Roman"/>
+                <w:color w:val="000000"/>
+                <w:sz w:val="22"/>
+                <w:szCs w:val="22"/>
+              </w:rPr>
+              <w:t>0.901</w:t>
+            </w:r>
+          </w:p>
+        </w:tc>
+        <w:tc>
+          <w:tcPr>
+            <w:tcW w:w="711" w:type="dxa"/>
+            <w:vAlign w:val="bottom"/>
+          </w:tcPr>
+          <w:p>
+            <w:pPr>
+              <w:jc w:val="center"/>
+              <w:rPr>
+                <w:rFonts w:ascii="Times New Roman" w:hAnsi="Times New Roman" w:cs="Times New Roman"/>
+              </w:rPr>
+            </w:pPr>
+            <w:r>
+              <w:rPr>
+                <w:rFonts w:ascii="Times New Roman" w:hAnsi="Times New Roman" w:cs="Times New Roman"/>
+                <w:color w:val="000000"/>
+                <w:sz w:val="22"/>
+                <w:szCs w:val="22"/>
+              </w:rPr>
+              <w:t>1.238</w:t>
+            </w:r>
+          </w:p>
+        </w:tc>
+        <w:tc>
+          <w:tcPr>
+            <w:tcW w:w="785" w:type="dxa"/>
+            <w:vAlign w:val="bottom"/>
+          </w:tcPr>
+          <w:p>
+            <w:pPr>
+              <w:jc w:val="center"/>
+              <w:rPr>
+                <w:rFonts w:ascii="Times New Roman" w:hAnsi="Times New Roman" w:cs="Times New Roman"/>
+              </w:rPr>
+            </w:pPr>
+            <w:r>
+              <w:rPr>
+                <w:rFonts w:ascii="Times New Roman" w:hAnsi="Times New Roman" w:cs="Times New Roman"/>
+                <w:color w:val="000000"/>
+                <w:sz w:val="22"/>
+                <w:szCs w:val="22"/>
+              </w:rPr>
+              <w:t>0.538</w:t>
+            </w:r>
+          </w:p>
+        </w:tc>
+        <w:tc>
+          <w:tcPr>
+            <w:tcW w:w="1041" w:type="dxa"/>
+            <w:vAlign w:val="bottom"/>
+          </w:tcPr>
+          <w:p>
+            <w:pPr>
+              <w:jc w:val="center"/>
+              <w:rPr>
+                <w:rFonts w:ascii="Times New Roman" w:hAnsi="Times New Roman" w:cs="Times New Roman"/>
+              </w:rPr>
+            </w:pPr>
+            <w:r>
+              <w:rPr>
+                <w:rFonts w:ascii="Times New Roman" w:hAnsi="Times New Roman" w:cs="Times New Roman"/>
+                <w:color w:val="000000"/>
+                <w:sz w:val="22"/>
+                <w:szCs w:val="22"/>
+              </w:rPr>
+              <w:t>1.624</w:t>
+            </w:r>
+          </w:p>
+        </w:tc>
+        <w:tc>
+          <w:tcPr>
+            <w:tcW w:w="950" w:type="dxa"/>
+            <w:vAlign w:val="bottom"/>
+          </w:tcPr>
+          <w:p>
+            <w:pPr>
+              <w:jc w:val="center"/>
+              <w:rPr>
+                <w:rFonts w:ascii="Times New Roman" w:hAnsi="Times New Roman" w:cs="Times New Roman"/>
+              </w:rPr>
+            </w:pPr>
+            <w:r>
+              <w:rPr>
+                <w:rFonts w:ascii="Times New Roman" w:hAnsi="Times New Roman" w:cs="Times New Roman"/>
+                <w:color w:val="000000"/>
+                <w:sz w:val="22"/>
+                <w:szCs w:val="22"/>
+              </w:rPr>
+              <w:t>0.444</w:t>
+            </w:r>
+          </w:p>
+        </w:tc>
+      </w:tr>
+      <w:tr>
+        <w:trPr>
+          <w:trHeight w:val="296"/>
+        </w:trPr>
+        <w:tc>
+          <w:tcPr>
+            <w:tcW w:w="1771" w:type="dxa"/>
+            <w:vAlign w:val="bottom"/>
+          </w:tcPr>
+          <w:p>
+            <w:pPr>
+              <w:rPr>
+                <w:rFonts w:ascii="Times New Roman" w:hAnsi="Times New Roman" w:cs="Times New Roman"/>
+                <w:color w:val="000000"/>
+              </w:rPr>
+            </w:pPr>
+            <w:r>
+              <w:rPr>
+                <w:rFonts w:ascii="Times New Roman" w:hAnsi="Times New Roman" w:cs="Times New Roman"/>
+                <w:color w:val="000000"/>
+              </w:rPr>
+              <w:t>TV:</w:t>
+            </w:r>
+            <w:proofErr w:type="gramStart"/>
+            <w:r>
+              <w:rPr>
+                <w:rFonts w:ascii="Times New Roman" w:hAnsi="Times New Roman" w:cs="Times New Roman"/>
+                <w:color w:val="000000"/>
+              </w:rPr>
+              <w:t>LV:tleaf</w:t>
+            </w:r>
+            <w:proofErr w:type="gramEnd"/>
+            <w:r>
+              <w:rPr>
+                <w:rFonts w:ascii="Times New Roman" w:hAnsi="Times New Roman" w:cs="Times New Roman"/>
+                <w:color w:val="000000"/>
+              </w:rPr>
+              <w:t>_fac</w:t>
+            </w:r>
+          </w:p>
+        </w:tc>
+        <w:tc>
+          <w:tcPr>
+            <w:tcW w:w="478" w:type="dxa"/>
+            <w:vAlign w:val="bottom"/>
+          </w:tcPr>
+          <w:p>
+            <w:pPr>
+              <w:jc w:val="center"/>
+              <w:rPr>
+                <w:rFonts w:ascii="Times New Roman" w:hAnsi="Times New Roman" w:cs="Times New Roman"/>
+              </w:rPr>
+            </w:pPr>
+            <w:r>
+              <w:rPr>
+                <w:rFonts w:ascii="Times New Roman" w:hAnsi="Times New Roman" w:cs="Times New Roman"/>
+              </w:rPr>
+              <w:t>2</w:t>
+            </w:r>
+          </w:p>
+        </w:tc>
+        <w:tc>
+          <w:tcPr>
+            <w:tcW w:w="934" w:type="dxa"/>
+            <w:vAlign w:val="bottom"/>
+          </w:tcPr>
+          <w:p>
+            <w:pPr>
+              <w:jc w:val="center"/>
+              <w:rPr>
+                <w:rFonts w:ascii="Times New Roman" w:hAnsi="Times New Roman" w:cs="Times New Roman"/>
+              </w:rPr>
+            </w:pPr>
+            <w:r>
+              <w:rPr>
+                <w:rFonts w:ascii="Times New Roman" w:hAnsi="Times New Roman" w:cs="Times New Roman"/>
+                <w:color w:val="000000"/>
+                <w:sz w:val="22"/>
+                <w:szCs w:val="22"/>
+              </w:rPr>
+              <w:t>0.148</w:t>
+            </w:r>
+          </w:p>
+        </w:tc>
+        <w:tc>
+          <w:tcPr>
+            <w:tcW w:w="1356" w:type="dxa"/>
+            <w:vAlign w:val="bottom"/>
+          </w:tcPr>
+          <w:p>
+            <w:pPr>
+              <w:jc w:val="center"/>
+              <w:rPr>
+                <w:rFonts w:ascii="Times New Roman" w:hAnsi="Times New Roman" w:cs="Times New Roman"/>
+              </w:rPr>
+            </w:pPr>
+            <w:r>
+              <w:rPr>
+                <w:rFonts w:ascii="Times New Roman" w:hAnsi="Times New Roman" w:cs="Times New Roman"/>
+                <w:color w:val="000000"/>
+                <w:sz w:val="22"/>
+                <w:szCs w:val="22"/>
+              </w:rPr>
+              <w:t>0.929</w:t>
+            </w:r>
+          </w:p>
+        </w:tc>
+        <w:tc>
+          <w:tcPr>
+            <w:tcW w:w="711" w:type="dxa"/>
+            <w:vAlign w:val="bottom"/>
+          </w:tcPr>
+          <w:p>
+            <w:pPr>
+              <w:jc w:val="center"/>
+              <w:rPr>
+                <w:rFonts w:ascii="Times New Roman" w:hAnsi="Times New Roman" w:cs="Times New Roman"/>
+              </w:rPr>
+            </w:pPr>
+            <w:r>
+              <w:rPr>
+                <w:rFonts w:ascii="Times New Roman" w:hAnsi="Times New Roman" w:cs="Times New Roman"/>
+                <w:color w:val="000000"/>
+                <w:sz w:val="22"/>
+                <w:szCs w:val="22"/>
+              </w:rPr>
+              <w:t>0.157</w:t>
+            </w:r>
+          </w:p>
+        </w:tc>
+        <w:tc>
+          <w:tcPr>
+            <w:tcW w:w="716" w:type="dxa"/>
+            <w:vAlign w:val="bottom"/>
+          </w:tcPr>
+          <w:p>
+            <w:pPr>
+              <w:jc w:val="center"/>
+              <w:rPr>
+                <w:rFonts w:ascii="Times New Roman" w:hAnsi="Times New Roman" w:cs="Times New Roman"/>
+              </w:rPr>
+            </w:pPr>
+            <w:r>
+              <w:rPr>
+                <w:rFonts w:ascii="Times New Roman" w:hAnsi="Times New Roman" w:cs="Times New Roman"/>
+                <w:color w:val="000000"/>
+                <w:sz w:val="22"/>
+                <w:szCs w:val="22"/>
+              </w:rPr>
+              <w:t>0.925</w:t>
+            </w:r>
+          </w:p>
+        </w:tc>
+        <w:tc>
+          <w:tcPr>
+            <w:tcW w:w="821" w:type="dxa"/>
+            <w:vAlign w:val="bottom"/>
+          </w:tcPr>
+          <w:p>
+            <w:pPr>
+              <w:jc w:val="center"/>
+              <w:rPr>
+                <w:rFonts w:ascii="Times New Roman" w:hAnsi="Times New Roman" w:cs="Times New Roman"/>
+              </w:rPr>
+            </w:pPr>
+            <w:r>
+              <w:rPr>
+                <w:rFonts w:ascii="Times New Roman" w:hAnsi="Times New Roman" w:cs="Times New Roman"/>
+                <w:color w:val="000000"/>
+                <w:sz w:val="22"/>
+                <w:szCs w:val="22"/>
+              </w:rPr>
+              <w:t>0.020</w:t>
+            </w:r>
+          </w:p>
+        </w:tc>
+        <w:tc>
+          <w:tcPr>
+            <w:tcW w:w="1238" w:type="dxa"/>
+            <w:vAlign w:val="bottom"/>
+          </w:tcPr>
+          <w:p>
+            <w:pPr>
+              <w:jc w:val="center"/>
+              <w:rPr>
+                <w:rFonts w:ascii="Times New Roman" w:hAnsi="Times New Roman" w:cs="Times New Roman"/>
+              </w:rPr>
+            </w:pPr>
+            <w:r>
+              <w:rPr>
+                <w:rFonts w:ascii="Times New Roman" w:hAnsi="Times New Roman" w:cs="Times New Roman"/>
+                <w:color w:val="000000"/>
+                <w:sz w:val="22"/>
+                <w:szCs w:val="22"/>
+              </w:rPr>
+              <w:t>0.990</w:t>
+            </w:r>
+          </w:p>
+        </w:tc>
+        <w:tc>
+          <w:tcPr>
+            <w:tcW w:w="711" w:type="dxa"/>
+            <w:vAlign w:val="bottom"/>
+          </w:tcPr>
+          <w:p>
+            <w:pPr>
+              <w:jc w:val="center"/>
+              <w:rPr>
+                <w:rFonts w:ascii="Times New Roman" w:hAnsi="Times New Roman" w:cs="Times New Roman"/>
+              </w:rPr>
+            </w:pPr>
+            <w:r>
+              <w:rPr>
+                <w:rFonts w:ascii="Times New Roman" w:hAnsi="Times New Roman" w:cs="Times New Roman"/>
+                <w:color w:val="000000"/>
+                <w:sz w:val="22"/>
+                <w:szCs w:val="22"/>
+              </w:rPr>
+              <w:t>0.509</w:t>
+            </w:r>
+          </w:p>
+        </w:tc>
+        <w:tc>
+          <w:tcPr>
+            <w:tcW w:w="785" w:type="dxa"/>
+            <w:vAlign w:val="bottom"/>
+          </w:tcPr>
+          <w:p>
+            <w:pPr>
+              <w:jc w:val="center"/>
+              <w:rPr>
+                <w:rFonts w:ascii="Times New Roman" w:hAnsi="Times New Roman" w:cs="Times New Roman"/>
+              </w:rPr>
+            </w:pPr>
+            <w:r>
+              <w:rPr>
+                <w:rFonts w:ascii="Times New Roman" w:hAnsi="Times New Roman" w:cs="Times New Roman"/>
+                <w:color w:val="000000"/>
+                <w:sz w:val="22"/>
+                <w:szCs w:val="22"/>
+              </w:rPr>
+              <w:t>0.775</w:t>
+            </w:r>
+          </w:p>
+        </w:tc>
+        <w:tc>
+          <w:tcPr>
+            <w:tcW w:w="1041" w:type="dxa"/>
+            <w:vAlign w:val="bottom"/>
+          </w:tcPr>
+          <w:p>
+            <w:pPr>
+              <w:jc w:val="center"/>
+              <w:rPr>
+                <w:rFonts w:ascii="Times New Roman" w:hAnsi="Times New Roman" w:cs="Times New Roman"/>
+              </w:rPr>
+            </w:pPr>
+            <w:r>
+              <w:rPr>
+                <w:rFonts w:ascii="Times New Roman" w:hAnsi="Times New Roman" w:cs="Times New Roman"/>
+                <w:color w:val="000000"/>
+                <w:sz w:val="22"/>
+                <w:szCs w:val="22"/>
+              </w:rPr>
+              <w:t>2.412</w:t>
+            </w:r>
+          </w:p>
+        </w:tc>
+        <w:tc>
+          <w:tcPr>
+            <w:tcW w:w="950" w:type="dxa"/>
+            <w:vAlign w:val="bottom"/>
+          </w:tcPr>
+          <w:p>
+            <w:pPr>
+              <w:jc w:val="center"/>
+              <w:rPr>
+                <w:rFonts w:ascii="Times New Roman" w:hAnsi="Times New Roman" w:cs="Times New Roman"/>
+              </w:rPr>
+            </w:pPr>
+            <w:r>
+              <w:rPr>
+                <w:rFonts w:ascii="Times New Roman" w:hAnsi="Times New Roman" w:cs="Times New Roman"/>
+                <w:color w:val="000000"/>
+                <w:sz w:val="22"/>
+                <w:szCs w:val="22"/>
+              </w:rPr>
+              <w:t>0.299</w:t>
+            </w:r>
+          </w:p>
+        </w:tc>
+      </w:tr>
+      <w:tr>
+        <w:trPr>
+          <w:trHeight w:val="296"/>
+        </w:trPr>
+        <w:tc>
+          <w:tcPr>
+            <w:tcW w:w="11512" w:type="dxa"/>
+            <w:gridSpan w:val="12"/>
+            <w:vAlign w:val="bottom"/>
+          </w:tcPr>
+          <w:p>
+            <w:pPr>
+              <w:rPr>
+                <w:rFonts w:ascii="Times New Roman" w:hAnsi="Times New Roman" w:cs="Times New Roman"/>
+                <w:color w:val="000000"/>
+                <w:sz w:val="22"/>
+                <w:szCs w:val="22"/>
               </w:rPr>
             </w:pPr>
             <w:r>

</xml_diff>